<commit_message>
Liste de regles pour le diagramme de taches
</commit_message>
<xml_diff>
--- a/Liste de regles/Tâches.docx
+++ b/Liste de regles/Tâches.docx
@@ -5,29 +5,18 @@
     <w:p>
       <w:pPr>
         <w:rPr>
-          <w:sz w:val="24"/>
-        </w:rPr>
-      </w:pPr>
-      <w:proofErr w:type="spellStart"/>
+          <w:sz w:val="28"/>
+        </w:rPr>
+      </w:pPr>
       <w:r>
         <w:rPr>
           <w:b/>
           <w:i/>
-          <w:sz w:val="24"/>
+          <w:sz w:val="28"/>
           <w:u w:val="single"/>
         </w:rPr>
-        <w:t>Tâ</w:t>
-      </w:r>
-      <w:r>
-        <w:rPr>
-          <w:b/>
-          <w:i/>
-          <w:sz w:val="24"/>
-          <w:u w:val="single"/>
-        </w:rPr>
-        <w:t>ches</w:t>
-      </w:r>
-      <w:proofErr w:type="spellEnd"/>
+        <w:t>Taches</w:t>
+      </w:r>
     </w:p>
     <w:p>
       <w:pPr>
@@ -215,6 +204,7 @@
         <w:rPr>
           <w:b/>
           <w:sz w:val="24"/>
+          <w:u w:val="single"/>
           <w:lang w:val="fr-FR"/>
         </w:rPr>
       </w:pPr>
@@ -222,6 +212,7 @@
         <w:rPr>
           <w:b/>
           <w:sz w:val="24"/>
+          <w:u w:val="single"/>
           <w:lang w:val="fr-FR"/>
         </w:rPr>
         <w:t>Exemples :</w:t>

</xml_diff>